<commit_message>
FLANN Tweak + Doc write up
Tweaking FLANN matching parameters and wrote up info on algorithms used
</commit_message>
<xml_diff>
--- a/docs/Project Thoughts.docx
+++ b/docs/Project Thoughts.docx
@@ -257,176 +257,874 @@
       <w:r>
         <w:t>OpenTLD</w:t>
       </w:r>
+      <w:proofErr w:type="spellEnd"/>
+    </w:p>
+    <w:p>
+      <w:pPr>
+        <w:pStyle w:val="ListParagraph"/>
+        <w:numPr>
+          <w:ilvl w:val="3"/>
+          <w:numId w:val="1"/>
+        </w:numPr>
+      </w:pPr>
+      <w:r>
+        <w:t>CMT</w:t>
+      </w:r>
+    </w:p>
+    <w:p>
+      <w:pPr>
+        <w:pStyle w:val="ListParagraph"/>
+        <w:numPr>
+          <w:ilvl w:val="2"/>
+          <w:numId w:val="1"/>
+        </w:numPr>
+      </w:pPr>
+      <w:r>
+        <w:t>Strengths and weaknesses and suitability of both</w:t>
+      </w:r>
+    </w:p>
+    <w:p>
+      <w:pPr>
+        <w:pStyle w:val="ListParagraph"/>
+        <w:numPr>
+          <w:ilvl w:val="1"/>
+          <w:numId w:val="1"/>
+        </w:numPr>
+      </w:pPr>
+      <w:r>
+        <w:t>Other</w:t>
+      </w:r>
+    </w:p>
+    <w:p>
+      <w:pPr>
+        <w:pStyle w:val="ListParagraph"/>
+        <w:numPr>
+          <w:ilvl w:val="0"/>
+          <w:numId w:val="1"/>
+        </w:numPr>
+      </w:pPr>
+      <w:r>
+        <w:t>Issues</w:t>
+      </w:r>
+    </w:p>
+    <w:p>
+      <w:pPr>
+        <w:pStyle w:val="ListParagraph"/>
+        <w:numPr>
+          <w:ilvl w:val="1"/>
+          <w:numId w:val="1"/>
+        </w:numPr>
+      </w:pPr>
+      <w:r>
+        <w:t>Identifying from multiple perspectives</w:t>
+      </w:r>
+    </w:p>
+    <w:p>
+      <w:pPr>
+        <w:pStyle w:val="ListParagraph"/>
+        <w:numPr>
+          <w:ilvl w:val="2"/>
+          <w:numId w:val="1"/>
+        </w:numPr>
+      </w:pPr>
+      <w:r>
+        <w:t>Phased detecting</w:t>
+      </w:r>
+    </w:p>
+    <w:p>
+      <w:pPr>
+        <w:pStyle w:val="ListParagraph"/>
+        <w:numPr>
+          <w:ilvl w:val="3"/>
+          <w:numId w:val="1"/>
+        </w:numPr>
+      </w:pPr>
+      <w:r>
+        <w:t>E.g. for USB</w:t>
+      </w:r>
+    </w:p>
+    <w:p>
+      <w:pPr>
+        <w:pStyle w:val="ListParagraph"/>
+        <w:numPr>
+          <w:ilvl w:val="4"/>
+          <w:numId w:val="1"/>
+        </w:numPr>
+      </w:pPr>
+      <w:r>
+        <w:t>USB on its side</w:t>
+      </w:r>
+    </w:p>
+    <w:p>
+      <w:pPr>
+        <w:pStyle w:val="ListParagraph"/>
+        <w:numPr>
+          <w:ilvl w:val="4"/>
+          <w:numId w:val="1"/>
+        </w:numPr>
+      </w:pPr>
+      <w:r>
+        <w:t>USB flat</w:t>
+      </w:r>
+    </w:p>
+    <w:p>
+      <w:pPr>
+        <w:pStyle w:val="ListParagraph"/>
+        <w:numPr>
+          <w:ilvl w:val="1"/>
+          <w:numId w:val="1"/>
+        </w:numPr>
+      </w:pPr>
+      <w:r>
+        <w:t>Identifying rotations</w:t>
+      </w:r>
+    </w:p>
+    <w:p>
+      <w:pPr>
+        <w:pStyle w:val="ListParagraph"/>
+        <w:numPr>
+          <w:ilvl w:val="2"/>
+          <w:numId w:val="1"/>
+        </w:numPr>
+      </w:pPr>
+      <w:r>
+        <w:t>Rotate image to detect?</w:t>
+      </w:r>
+    </w:p>
+    <w:p>
+      <w:pPr>
+        <w:pStyle w:val="ListParagraph"/>
+        <w:numPr>
+          <w:ilvl w:val="1"/>
+          <w:numId w:val="1"/>
+        </w:numPr>
+      </w:pPr>
+      <w:r>
+        <w:t>How to stop</w:t>
+      </w:r>
+    </w:p>
+    <w:p>
+      <w:pPr>
+        <w:pStyle w:val="ListParagraph"/>
+        <w:numPr>
+          <w:ilvl w:val="2"/>
+          <w:numId w:val="1"/>
+        </w:numPr>
+      </w:pPr>
+      <w:r>
+        <w:t>Distance – ultrasonic sensor</w:t>
+      </w:r>
+    </w:p>
+    <w:p>
+      <w:pPr>
+        <w:pStyle w:val="ListParagraph"/>
+        <w:numPr>
+          <w:ilvl w:val="2"/>
+          <w:numId w:val="1"/>
+        </w:numPr>
+      </w:pPr>
+      <w:r>
+        <w:t xml:space="preserve">Size of object in image (i.e. if x of object &gt; x of image/90 OR y of object &gt; y of image/90 &gt; </w:t>
+      </w:r>
+    </w:p>
+    <w:p>
+      <w:pPr>
+        <w:pStyle w:val="ListParagraph"/>
+        <w:numPr>
+          <w:ilvl w:val="0"/>
+          <w:numId w:val="1"/>
+        </w:numPr>
+      </w:pPr>
+      <w:r>
+        <w:t>Likely Improvements</w:t>
+      </w:r>
+    </w:p>
+    <w:p>
+      <w:pPr>
+        <w:pStyle w:val="ListParagraph"/>
+        <w:numPr>
+          <w:ilvl w:val="1"/>
+          <w:numId w:val="1"/>
+        </w:numPr>
+      </w:pPr>
+      <w:r>
+        <w:t>Identification in busy environments</w:t>
+      </w:r>
+    </w:p>
+    <w:p>
+      <w:pPr>
+        <w:pStyle w:val="ListParagraph"/>
+        <w:numPr>
+          <w:ilvl w:val="1"/>
+          <w:numId w:val="1"/>
+        </w:numPr>
+      </w:pPr>
+      <w:r>
+        <w:t>More efficient search patterns</w:t>
+      </w:r>
+    </w:p>
+    <w:p>
+      <w:pPr>
+        <w:pStyle w:val="ListParagraph"/>
+        <w:numPr>
+          <w:ilvl w:val="1"/>
+          <w:numId w:val="1"/>
+        </w:numPr>
+      </w:pPr>
+      <w:r>
+        <w:t xml:space="preserve">Ability to self-learn/easy way to allow non-technical user to train </w:t>
+      </w:r>
+    </w:p>
+    <w:p>
+      <w:pPr>
+        <w:pStyle w:val="ListParagraph"/>
+        <w:numPr>
+          <w:ilvl w:val="1"/>
+          <w:numId w:val="1"/>
+        </w:numPr>
+      </w:pPr>
+      <w:r>
+        <w:t>Improve image stabilisation (hardware/software)</w:t>
+      </w:r>
+    </w:p>
+    <w:p>
+      <w:pPr>
+        <w:pStyle w:val="ListParagraph"/>
+        <w:numPr>
+          <w:ilvl w:val="1"/>
+          <w:numId w:val="1"/>
+        </w:numPr>
+      </w:pPr>
+      <w:r>
+        <w:t xml:space="preserve">Improved hardware </w:t>
+      </w:r>
+    </w:p>
+    <w:p>
+      <w:pPr>
+        <w:pStyle w:val="ListParagraph"/>
+        <w:numPr>
+          <w:ilvl w:val="2"/>
+          <w:numId w:val="1"/>
+        </w:numPr>
+      </w:pPr>
+      <w:r>
+        <w:t>More powerful motors</w:t>
+      </w:r>
+    </w:p>
+    <w:p>
+      <w:pPr>
+        <w:pStyle w:val="ListParagraph"/>
+        <w:numPr>
+          <w:ilvl w:val="3"/>
+          <w:numId w:val="1"/>
+        </w:numPr>
+      </w:pPr>
+      <w:r>
+        <w:t>With encoders</w:t>
+      </w:r>
+    </w:p>
+    <w:p>
+      <w:pPr>
+        <w:pStyle w:val="ListParagraph"/>
+        <w:numPr>
+          <w:ilvl w:val="3"/>
+          <w:numId w:val="1"/>
+        </w:numPr>
+      </w:pPr>
+      <w:r>
+        <w:lastRenderedPageBreak/>
+        <w:t>Will require different controller board and power source</w:t>
+      </w:r>
+    </w:p>
+    <w:p>
+      <w:pPr>
+        <w:pStyle w:val="ListParagraph"/>
+        <w:numPr>
+          <w:ilvl w:val="2"/>
+          <w:numId w:val="1"/>
+        </w:numPr>
+      </w:pPr>
+      <w:r>
+        <w:t>Better camera</w:t>
+      </w:r>
+    </w:p>
+    <w:p>
+      <w:pPr>
+        <w:pStyle w:val="ListParagraph"/>
+        <w:numPr>
+          <w:ilvl w:val="2"/>
+          <w:numId w:val="1"/>
+        </w:numPr>
+      </w:pPr>
+      <w:r>
+        <w:t>Improved light tolerance</w:t>
+      </w:r>
+    </w:p>
+    <w:p>
+      <w:pPr>
+        <w:pStyle w:val="ListParagraph"/>
+        <w:numPr>
+          <w:ilvl w:val="2"/>
+          <w:numId w:val="1"/>
+        </w:numPr>
+      </w:pPr>
+      <w:r>
+        <w:t>Tank tracks for better movement (less likely to slip)</w:t>
+      </w:r>
+    </w:p>
+    <w:p>
+      <w:pPr>
+        <w:pStyle w:val="ListParagraph"/>
+        <w:numPr>
+          <w:ilvl w:val="2"/>
+          <w:numId w:val="1"/>
+        </w:numPr>
+      </w:pPr>
+      <w:r>
+        <w:t>More powerful processor</w:t>
+      </w:r>
+    </w:p>
+    <w:p>
+      <w:pPr>
+        <w:pStyle w:val="ListParagraph"/>
+      </w:pPr>
+    </w:p>
+    <w:p>
+      <w:pPr>
+        <w:pStyle w:val="Heading1"/>
+      </w:pPr>
+      <w:r>
+        <w:t>SURF</w:t>
+      </w:r>
+    </w:p>
+    <w:p>
+      <w:pPr>
+        <w:pStyle w:val="ListParagraph"/>
+        <w:numPr>
+          <w:ilvl w:val="0"/>
+          <w:numId w:val="2"/>
+        </w:numPr>
+        <w:rPr>
+          <w:rFonts w:cstheme="minorHAnsi"/>
+        </w:rPr>
+      </w:pPr>
+      <w:r>
+        <w:rPr>
+          <w:rFonts w:cstheme="minorHAnsi"/>
+          <w:shd w:val="clear" w:color="auto" w:fill="FFFFFF"/>
+        </w:rPr>
+        <w:t xml:space="preserve">Herbert Bay, Andreas </w:t>
+      </w:r>
+      <w:proofErr w:type="spellStart"/>
+      <w:r>
+        <w:rPr>
+          <w:rFonts w:cstheme="minorHAnsi"/>
+          <w:shd w:val="clear" w:color="auto" w:fill="FFFFFF"/>
+        </w:rPr>
+        <w:t>Ess</w:t>
+      </w:r>
+      <w:proofErr w:type="spellEnd"/>
+      <w:r>
+        <w:rPr>
+          <w:rFonts w:cstheme="minorHAnsi"/>
+          <w:shd w:val="clear" w:color="auto" w:fill="FFFFFF"/>
+        </w:rPr>
+        <w:t xml:space="preserve">, </w:t>
+      </w:r>
+      <w:proofErr w:type="spellStart"/>
+      <w:r>
+        <w:rPr>
+          <w:rFonts w:cstheme="minorHAnsi"/>
+          <w:shd w:val="clear" w:color="auto" w:fill="FFFFFF"/>
+        </w:rPr>
+        <w:t>Tinne</w:t>
+      </w:r>
+      <w:proofErr w:type="spellEnd"/>
+      <w:r>
+        <w:rPr>
+          <w:rFonts w:cstheme="minorHAnsi"/>
+          <w:shd w:val="clear" w:color="auto" w:fill="FFFFFF"/>
+        </w:rPr>
+        <w:t xml:space="preserve"> </w:t>
+      </w:r>
+      <w:proofErr w:type="spellStart"/>
+      <w:r>
+        <w:rPr>
+          <w:rFonts w:cstheme="minorHAnsi"/>
+          <w:shd w:val="clear" w:color="auto" w:fill="FFFFFF"/>
+        </w:rPr>
+        <w:t>Tuytelaars</w:t>
+      </w:r>
+      <w:proofErr w:type="spellEnd"/>
+      <w:r>
+        <w:rPr>
+          <w:rFonts w:cstheme="minorHAnsi"/>
+          <w:shd w:val="clear" w:color="auto" w:fill="FFFFFF"/>
+        </w:rPr>
+        <w:t xml:space="preserve">, Luc Van </w:t>
+      </w:r>
+      <w:proofErr w:type="spellStart"/>
+      <w:r>
+        <w:rPr>
+          <w:rFonts w:cstheme="minorHAnsi"/>
+          <w:shd w:val="clear" w:color="auto" w:fill="FFFFFF"/>
+        </w:rPr>
+        <w:t>Gool</w:t>
+      </w:r>
+      <w:proofErr w:type="spellEnd"/>
+      <w:r>
+        <w:rPr>
+          <w:rFonts w:cstheme="minorHAnsi"/>
+          <w:shd w:val="clear" w:color="auto" w:fill="FFFFFF"/>
+        </w:rPr>
+        <w:t>, "SURF: Speeded Up Robust Features", Computer Vision and Image Understanding (CVIU), Vol. 110, No. 3, pp. 346--359, 2008</w:t>
+      </w:r>
+    </w:p>
+    <w:p>
+      <w:pPr>
+        <w:pStyle w:val="ListParagraph"/>
+        <w:numPr>
+          <w:ilvl w:val="1"/>
+          <w:numId w:val="2"/>
+        </w:numPr>
+        <w:rPr>
+          <w:rFonts w:cstheme="minorHAnsi"/>
+        </w:rPr>
+      </w:pPr>
+      <w:proofErr w:type="spellStart"/>
+      <w:r>
+        <w:rPr>
+          <w:rFonts w:cstheme="minorHAnsi"/>
+          <w:shd w:val="clear" w:color="auto" w:fill="FFFFFF"/>
+        </w:rPr>
+        <w:t>Keypoint</w:t>
+      </w:r>
+      <w:proofErr w:type="spellEnd"/>
+      <w:r>
+        <w:rPr>
+          <w:rFonts w:cstheme="minorHAnsi"/>
+          <w:shd w:val="clear" w:color="auto" w:fill="FFFFFF"/>
+        </w:rPr>
+        <w:t xml:space="preserve"> Detection:</w:t>
+      </w:r>
+    </w:p>
+    <w:p>
+      <w:pPr>
+        <w:pStyle w:val="ListParagraph"/>
+        <w:numPr>
+          <w:ilvl w:val="2"/>
+          <w:numId w:val="2"/>
+        </w:numPr>
+      </w:pPr>
+      <w:r>
+        <w:t>Integral Image (Summed Area Table) – introduced by Viola-Jones (2001)</w:t>
+      </w:r>
+    </w:p>
+    <w:p>
+      <w:pPr>
+        <w:pStyle w:val="ListParagraph"/>
+        <w:numPr>
+          <w:ilvl w:val="3"/>
+          <w:numId w:val="2"/>
+        </w:numPr>
+      </w:pPr>
+      <w:r>
+        <w:t>Calculation time “independent of size”</w:t>
+      </w:r>
+    </w:p>
+    <w:p>
+      <w:pPr>
+        <w:pStyle w:val="ListParagraph"/>
+        <w:numPr>
+          <w:ilvl w:val="4"/>
+          <w:numId w:val="2"/>
+        </w:numPr>
+      </w:pPr>
+      <w:r>
+        <w:t>Allow fast computation of box convolution filter</w:t>
+      </w:r>
+    </w:p>
+    <w:p>
+      <w:pPr>
+        <w:pStyle w:val="ListParagraph"/>
+        <w:numPr>
+          <w:ilvl w:val="2"/>
+          <w:numId w:val="2"/>
+        </w:numPr>
+      </w:pPr>
+      <w:r>
+        <w:t>Hessian Matrix Based Interest Points (for detecting points)</w:t>
+      </w:r>
+    </w:p>
+    <w:p>
+      <w:pPr>
+        <w:pStyle w:val="ListParagraph"/>
+        <w:numPr>
+          <w:ilvl w:val="3"/>
+          <w:numId w:val="2"/>
+        </w:numPr>
+      </w:pPr>
+      <w:r>
+        <w:t xml:space="preserve">Matrix consists of convolution of Gaussian second order derivatives </w:t>
+      </w:r>
+    </w:p>
+    <w:p>
+      <w:pPr>
+        <w:pStyle w:val="ListParagraph"/>
+        <w:numPr>
+          <w:ilvl w:val="4"/>
+          <w:numId w:val="2"/>
+        </w:numPr>
+      </w:pPr>
+      <w:r>
+        <w:t>Gaussian good for handling scale change</w:t>
+      </w:r>
+    </w:p>
+    <w:p>
+      <w:pPr>
+        <w:pStyle w:val="ListParagraph"/>
+        <w:numPr>
+          <w:ilvl w:val="4"/>
+          <w:numId w:val="2"/>
+        </w:numPr>
+      </w:pPr>
+      <w:r>
+        <w:t>Must be cropped and used to approximate in discrete quantity</w:t>
+      </w:r>
+    </w:p>
+    <w:p>
+      <w:pPr>
+        <w:pStyle w:val="ListParagraph"/>
+        <w:numPr>
+          <w:ilvl w:val="5"/>
+          <w:numId w:val="2"/>
+        </w:numPr>
+      </w:pPr>
+      <w:r>
+        <w:t>Less reliable under rotation (odd multiples of pi/4)</w:t>
+      </w:r>
+    </w:p>
+    <w:p>
+      <w:pPr>
+        <w:pStyle w:val="ListParagraph"/>
+        <w:numPr>
+          <w:ilvl w:val="5"/>
+          <w:numId w:val="2"/>
+        </w:numPr>
+      </w:pPr>
+      <w:r>
+        <w:t>Aff</w:t>
+      </w:r>
+      <w:r>
+        <w:t>ects all Hessian-based detectors</w:t>
+      </w:r>
+    </w:p>
+    <w:p>
+      <w:pPr>
+        <w:pStyle w:val="ListParagraph"/>
+        <w:numPr>
+          <w:ilvl w:val="3"/>
+          <w:numId w:val="2"/>
+        </w:numPr>
+      </w:pPr>
+      <w:r>
+        <w:t xml:space="preserve"> </w:t>
+      </w:r>
+      <w:r>
+        <w:t xml:space="preserve">SURF uses approximate second order Gaussian derivatives which are evaluated at low computational cost due to integral images being used </w:t>
+      </w:r>
+    </w:p>
+    <w:p>
+      <w:pPr>
+        <w:pStyle w:val="ListParagraph"/>
+        <w:numPr>
+          <w:ilvl w:val="1"/>
+          <w:numId w:val="2"/>
+        </w:numPr>
+      </w:pPr>
+      <w:proofErr w:type="spellStart"/>
+      <w:r>
+        <w:t>Keypoint</w:t>
+      </w:r>
+      <w:proofErr w:type="spellEnd"/>
+      <w:r>
+        <w:t xml:space="preserve"> Description/Matching</w:t>
+      </w:r>
+    </w:p>
+    <w:p>
+      <w:pPr>
+        <w:pStyle w:val="ListParagraph"/>
+        <w:numPr>
+          <w:ilvl w:val="2"/>
+          <w:numId w:val="2"/>
+        </w:numPr>
+      </w:pPr>
+      <w:r>
+        <w:t xml:space="preserve">First </w:t>
+      </w:r>
+      <w:proofErr w:type="spellStart"/>
+      <w:r>
+        <w:t>Haar</w:t>
+      </w:r>
+      <w:proofErr w:type="spellEnd"/>
+      <w:r>
+        <w:t xml:space="preserve"> wavelet responses in x/y directions; use integral image for speed</w:t>
+      </w:r>
+    </w:p>
+    <w:p>
+      <w:pPr>
+        <w:pStyle w:val="ListParagraph"/>
+        <w:numPr>
+          <w:ilvl w:val="2"/>
+          <w:numId w:val="2"/>
+        </w:numPr>
+      </w:pPr>
+      <w:r>
+        <w:t>Index based on sign of Laplacian</w:t>
+      </w:r>
+    </w:p>
+    <w:p>
+      <w:pPr>
+        <w:pStyle w:val="ListParagraph"/>
+        <w:numPr>
+          <w:ilvl w:val="3"/>
+          <w:numId w:val="2"/>
+        </w:numPr>
+      </w:pPr>
+      <w:r>
+        <w:t>Increase robustness and matching speed</w:t>
+      </w:r>
+    </w:p>
+    <w:p>
+      <w:pPr>
+        <w:pStyle w:val="ListParagraph"/>
+        <w:numPr>
+          <w:ilvl w:val="2"/>
+          <w:numId w:val="3"/>
+        </w:numPr>
+      </w:pPr>
+      <w:r>
+        <w:t>Fix reproducible orientation using information from circular region around point</w:t>
+      </w:r>
+    </w:p>
+    <w:p>
+      <w:pPr>
+        <w:pStyle w:val="ListParagraph"/>
+        <w:numPr>
+          <w:ilvl w:val="3"/>
+          <w:numId w:val="3"/>
+        </w:numPr>
+      </w:pPr>
+      <w:r>
+        <w:t>Identify orientation for interest points</w:t>
+      </w:r>
+    </w:p>
+    <w:p>
+      <w:pPr>
+        <w:pStyle w:val="ListParagraph"/>
+        <w:numPr>
+          <w:ilvl w:val="4"/>
+          <w:numId w:val="3"/>
+        </w:numPr>
+      </w:pPr>
+      <w:r>
+        <w:t xml:space="preserve">Calculate </w:t>
+      </w:r>
+      <w:proofErr w:type="spellStart"/>
+      <w:r>
+        <w:t>Haar</w:t>
+      </w:r>
+      <w:proofErr w:type="spellEnd"/>
+      <w:r>
+        <w:t xml:space="preserve"> wavelet responses in x/y direction within circle of radius 6s, s scale at interest point detected</w:t>
+      </w:r>
+    </w:p>
+    <w:p>
+      <w:pPr>
+        <w:pStyle w:val="ListParagraph"/>
+        <w:numPr>
+          <w:ilvl w:val="4"/>
+          <w:numId w:val="3"/>
+        </w:numPr>
+      </w:pPr>
+      <w:r>
+        <w:t>Once calculated and weighted with Gaussian using sigma 2s centred at interest point</w:t>
+      </w:r>
+    </w:p>
+    <w:p>
+      <w:pPr>
+        <w:pStyle w:val="ListParagraph"/>
+        <w:numPr>
+          <w:ilvl w:val="5"/>
+          <w:numId w:val="3"/>
+        </w:numPr>
+      </w:pPr>
+      <w:r>
+        <w:t>Space in horizontal along abscissa and vertical along ordinate</w:t>
+      </w:r>
+    </w:p>
+    <w:p>
+      <w:pPr>
+        <w:pStyle w:val="ListParagraph"/>
+        <w:numPr>
+          <w:ilvl w:val="5"/>
+          <w:numId w:val="3"/>
+        </w:numPr>
+      </w:pPr>
+      <w:r>
+        <w:t>Dominant orientation estimated by calculated sum of responses within sliding orientation window pi/3</w:t>
+      </w:r>
+    </w:p>
+    <w:p>
+      <w:pPr>
+        <w:pStyle w:val="ListParagraph"/>
+        <w:numPr>
+          <w:ilvl w:val="5"/>
+          <w:numId w:val="3"/>
+        </w:numPr>
+      </w:pPr>
+      <w:r>
+        <w:t>Reponses summed yield local orientation vector</w:t>
+      </w:r>
+    </w:p>
+    <w:p>
+      <w:pPr>
+        <w:pStyle w:val="ListParagraph"/>
+        <w:numPr>
+          <w:ilvl w:val="5"/>
+          <w:numId w:val="3"/>
+        </w:numPr>
+      </w:pPr>
+      <w:r>
+        <w:t>Longest  vector is orientation of interest point</w:t>
+      </w:r>
+    </w:p>
+    <w:p>
+      <w:pPr>
+        <w:pStyle w:val="ListParagraph"/>
+        <w:numPr>
+          <w:ilvl w:val="2"/>
+          <w:numId w:val="3"/>
+        </w:numPr>
+      </w:pPr>
+      <w:r>
+        <w:t>Construct square region aligned to orientation and extract descriptor</w:t>
+      </w:r>
+    </w:p>
+    <w:p>
+      <w:pPr>
+        <w:pStyle w:val="ListParagraph"/>
+        <w:numPr>
+          <w:ilvl w:val="2"/>
+          <w:numId w:val="3"/>
+        </w:numPr>
+      </w:pPr>
+      <w:r>
+        <w:t>Features matched between two images</w:t>
+      </w:r>
+    </w:p>
+    <w:p>
+      <w:r>
+        <w:t>….</w:t>
+      </w:r>
+    </w:p>
+    <w:p>
+      <w:pPr>
+        <w:pStyle w:val="ListParagraph"/>
+        <w:ind w:left="2160"/>
+      </w:pPr>
+    </w:p>
+    <w:p>
+      <w:pPr>
+        <w:pStyle w:val="ListParagraph"/>
+        <w:numPr>
+          <w:ilvl w:val="0"/>
+          <w:numId w:val="2"/>
+        </w:numPr>
+      </w:pPr>
+      <w:r>
+        <w:lastRenderedPageBreak/>
+        <w:t xml:space="preserve">SURF is still relatively computationally expensive and while suitable for </w:t>
+      </w:r>
+      <w:r>
+        <w:t>PC for a self-sufficient system like that proposed in project a less computationally expensive algorithm is required (ORB or FAST + BRIEF)</w:t>
+      </w:r>
+    </w:p>
+    <w:p>
+      <w:pPr>
+        <w:pStyle w:val="ListParagraph"/>
+      </w:pPr>
+    </w:p>
+    <w:p>
+      <w:pPr>
+        <w:pStyle w:val="ListParagraph"/>
+      </w:pPr>
+    </w:p>
+    <w:p>
+      <w:pPr>
+        <w:pStyle w:val="Heading1"/>
+      </w:pPr>
+      <w:r>
+        <w:t>FLANN Matching</w:t>
+      </w:r>
       <w:bookmarkStart w:id="0" w:name="_GoBack"/>
       <w:bookmarkEnd w:id="0"/>
+    </w:p>
+    <w:p>
+      <w:pPr>
+        <w:pStyle w:val="ListParagraph"/>
+        <w:numPr>
+          <w:ilvl w:val="0"/>
+          <w:numId w:val="2"/>
+        </w:numPr>
+      </w:pPr>
+      <w:r>
+        <w:t>Fast Library fo</w:t>
+      </w:r>
+      <w:r>
+        <w:t>r Approximate Nearest Neighbours</w:t>
+      </w:r>
+    </w:p>
+    <w:p>
+      <w:pPr>
+        <w:pStyle w:val="ListParagraph"/>
+        <w:numPr>
+          <w:ilvl w:val="0"/>
+          <w:numId w:val="2"/>
+        </w:numPr>
+      </w:pPr>
+    </w:p>
+    <w:p>
+      <w:pPr>
+        <w:pStyle w:val="Heading1"/>
+      </w:pPr>
+      <w:r>
+        <w:t xml:space="preserve">Finding </w:t>
+      </w:r>
+      <w:proofErr w:type="spellStart"/>
+      <w:r>
+        <w:t>Homography</w:t>
+      </w:r>
       <w:proofErr w:type="spellEnd"/>
     </w:p>
     <w:p>
       <w:pPr>
         <w:pStyle w:val="ListParagraph"/>
         <w:numPr>
-          <w:ilvl w:val="3"/>
-          <w:numId w:val="1"/>
-        </w:numPr>
-      </w:pPr>
-      <w:r>
-        <w:t>CMT</w:t>
-      </w:r>
-    </w:p>
-    <w:p>
-      <w:pPr>
-        <w:pStyle w:val="ListParagraph"/>
-        <w:numPr>
-          <w:ilvl w:val="2"/>
-          <w:numId w:val="1"/>
-        </w:numPr>
-      </w:pPr>
-      <w:r>
-        <w:t>Strengths and weaknesses and suitability of both</w:t>
-      </w:r>
-    </w:p>
-    <w:p>
-      <w:pPr>
-        <w:pStyle w:val="ListParagraph"/>
-        <w:numPr>
-          <w:ilvl w:val="1"/>
-          <w:numId w:val="1"/>
-        </w:numPr>
-      </w:pPr>
-      <w:r>
-        <w:t>Other</w:t>
-      </w:r>
-    </w:p>
-    <w:p>
-      <w:pPr>
-        <w:pStyle w:val="ListParagraph"/>
-        <w:numPr>
           <w:ilvl w:val="0"/>
-          <w:numId w:val="1"/>
-        </w:numPr>
-      </w:pPr>
-      <w:r>
-        <w:t>Issues</w:t>
-      </w:r>
-    </w:p>
-    <w:p>
-      <w:pPr>
-        <w:pStyle w:val="ListParagraph"/>
-        <w:numPr>
-          <w:ilvl w:val="1"/>
-          <w:numId w:val="1"/>
-        </w:numPr>
-      </w:pPr>
-      <w:r>
-        <w:t>Identifying from multiple perspectives</w:t>
-      </w:r>
-    </w:p>
-    <w:p>
-      <w:pPr>
-        <w:pStyle w:val="ListParagraph"/>
-        <w:numPr>
-          <w:ilvl w:val="2"/>
-          <w:numId w:val="1"/>
-        </w:numPr>
-      </w:pPr>
-      <w:r>
-        <w:t>Phased detecting</w:t>
-      </w:r>
-    </w:p>
-    <w:p>
-      <w:pPr>
-        <w:pStyle w:val="ListParagraph"/>
-        <w:numPr>
-          <w:ilvl w:val="3"/>
-          <w:numId w:val="1"/>
-        </w:numPr>
-      </w:pPr>
-      <w:r>
-        <w:t>E.g. for USB</w:t>
-      </w:r>
-    </w:p>
-    <w:p>
-      <w:pPr>
-        <w:pStyle w:val="ListParagraph"/>
-        <w:numPr>
-          <w:ilvl w:val="4"/>
-          <w:numId w:val="1"/>
-        </w:numPr>
-      </w:pPr>
-      <w:r>
-        <w:t>USB on its side</w:t>
-      </w:r>
-    </w:p>
-    <w:p>
-      <w:pPr>
-        <w:pStyle w:val="ListParagraph"/>
-        <w:numPr>
-          <w:ilvl w:val="4"/>
-          <w:numId w:val="1"/>
-        </w:numPr>
-      </w:pPr>
-      <w:r>
-        <w:t>USB flat</w:t>
-      </w:r>
-    </w:p>
-    <w:p>
-      <w:pPr>
-        <w:pStyle w:val="ListParagraph"/>
-        <w:numPr>
-          <w:ilvl w:val="1"/>
-          <w:numId w:val="1"/>
-        </w:numPr>
-      </w:pPr>
-      <w:r>
-        <w:t>Identifying rotations</w:t>
-      </w:r>
-    </w:p>
-    <w:p>
-      <w:pPr>
-        <w:pStyle w:val="ListParagraph"/>
-        <w:numPr>
-          <w:ilvl w:val="2"/>
-          <w:numId w:val="1"/>
-        </w:numPr>
-      </w:pPr>
-      <w:r>
-        <w:t>Rotate image to detect?</w:t>
-      </w:r>
-    </w:p>
-    <w:p>
-      <w:pPr>
-        <w:pStyle w:val="ListParagraph"/>
-        <w:numPr>
-          <w:ilvl w:val="1"/>
-          <w:numId w:val="1"/>
-        </w:numPr>
-      </w:pPr>
-      <w:r>
-        <w:t>How to stop</w:t>
-      </w:r>
-    </w:p>
-    <w:p>
-      <w:pPr>
-        <w:pStyle w:val="ListParagraph"/>
-        <w:numPr>
-          <w:ilvl w:val="2"/>
-          <w:numId w:val="1"/>
-        </w:numPr>
-      </w:pPr>
-      <w:r>
-        <w:t>Distance – ultrasonic sensor</w:t>
-      </w:r>
-    </w:p>
-    <w:p>
-      <w:pPr>
-        <w:pStyle w:val="ListParagraph"/>
-        <w:numPr>
-          <w:ilvl w:val="2"/>
-          <w:numId w:val="1"/>
-        </w:numPr>
-      </w:pPr>
-      <w:r>
-        <w:t xml:space="preserve">Size of object in image (i.e. if x of object &gt; x of image/90 OR y of object &gt; y of image/90 &gt; </w:t>
+          <w:numId w:val="2"/>
+        </w:numPr>
+      </w:pPr>
+      <w:r>
+        <w:t xml:space="preserve">Find transform between matched </w:t>
+      </w:r>
+      <w:proofErr w:type="spellStart"/>
+      <w:r>
+        <w:t>keypoints</w:t>
+      </w:r>
+      <w:proofErr w:type="spellEnd"/>
+      <w:r>
+        <w:t xml:space="preserve"> in two images</w:t>
       </w:r>
     </w:p>
     <w:p>
@@ -434,132 +1132,58 @@
         <w:pStyle w:val="ListParagraph"/>
         <w:numPr>
           <w:ilvl w:val="0"/>
-          <w:numId w:val="1"/>
-        </w:numPr>
-      </w:pPr>
-      <w:r>
-        <w:t>Likely Improvements</w:t>
-      </w:r>
-    </w:p>
-    <w:p>
-      <w:pPr>
-        <w:pStyle w:val="ListParagraph"/>
-        <w:numPr>
-          <w:ilvl w:val="1"/>
-          <w:numId w:val="1"/>
-        </w:numPr>
-      </w:pPr>
-      <w:r>
-        <w:t>Identification in busy environments</w:t>
-      </w:r>
-    </w:p>
-    <w:p>
-      <w:pPr>
-        <w:pStyle w:val="ListParagraph"/>
-        <w:numPr>
-          <w:ilvl w:val="1"/>
-          <w:numId w:val="1"/>
-        </w:numPr>
-      </w:pPr>
-      <w:r>
-        <w:t>More efficient search patterns</w:t>
-      </w:r>
-    </w:p>
-    <w:p>
-      <w:pPr>
-        <w:pStyle w:val="ListParagraph"/>
-        <w:numPr>
-          <w:ilvl w:val="1"/>
-          <w:numId w:val="1"/>
-        </w:numPr>
-      </w:pPr>
-      <w:r>
-        <w:t xml:space="preserve">Ability to self-learn/easy way to allow non-technical user to train </w:t>
-      </w:r>
-    </w:p>
-    <w:p>
-      <w:pPr>
-        <w:pStyle w:val="ListParagraph"/>
-        <w:numPr>
-          <w:ilvl w:val="1"/>
-          <w:numId w:val="1"/>
-        </w:numPr>
-      </w:pPr>
-      <w:r>
-        <w:t>Improve image stabilisation (hardware/software)</w:t>
-      </w:r>
-    </w:p>
-    <w:p>
-      <w:pPr>
-        <w:pStyle w:val="ListParagraph"/>
-        <w:numPr>
-          <w:ilvl w:val="1"/>
-          <w:numId w:val="1"/>
-        </w:numPr>
-      </w:pPr>
-      <w:r>
-        <w:t xml:space="preserve">Improved hardware </w:t>
-      </w:r>
-    </w:p>
-    <w:p>
-      <w:pPr>
-        <w:pStyle w:val="ListParagraph"/>
-        <w:numPr>
-          <w:ilvl w:val="2"/>
-          <w:numId w:val="1"/>
-        </w:numPr>
-      </w:pPr>
-      <w:r>
-        <w:t>More powerful motors</w:t>
-      </w:r>
-    </w:p>
-    <w:p>
-      <w:pPr>
-        <w:pStyle w:val="ListParagraph"/>
-        <w:numPr>
-          <w:ilvl w:val="3"/>
-          <w:numId w:val="1"/>
-        </w:numPr>
-      </w:pPr>
-      <w:r>
-        <w:t>With encoders</w:t>
-      </w:r>
-    </w:p>
-    <w:p>
-      <w:pPr>
-        <w:pStyle w:val="ListParagraph"/>
-        <w:numPr>
-          <w:ilvl w:val="3"/>
-          <w:numId w:val="1"/>
-        </w:numPr>
-      </w:pPr>
-      <w:r>
-        <w:lastRenderedPageBreak/>
-        <w:t>Will require different controller board and power source</w:t>
-      </w:r>
-    </w:p>
-    <w:p>
-      <w:pPr>
-        <w:pStyle w:val="ListParagraph"/>
-        <w:numPr>
-          <w:ilvl w:val="2"/>
-          <w:numId w:val="1"/>
-        </w:numPr>
-      </w:pPr>
-      <w:r>
-        <w:t>Tank tracks for better movement (less likely to slip)</w:t>
-      </w:r>
-    </w:p>
-    <w:p>
-      <w:pPr>
-        <w:pStyle w:val="ListParagraph"/>
-        <w:numPr>
-          <w:ilvl w:val="2"/>
-          <w:numId w:val="1"/>
-        </w:numPr>
-      </w:pPr>
-      <w:r>
-        <w:t>More powerful processor</w:t>
+          <w:numId w:val="2"/>
+        </w:numPr>
+      </w:pPr>
+      <w:r>
+        <w:t>Apply transform to map points accurately</w:t>
+      </w:r>
+    </w:p>
+    <w:p>
+      <w:pPr>
+        <w:pStyle w:val="ListParagraph"/>
+        <w:numPr>
+          <w:ilvl w:val="0"/>
+          <w:numId w:val="2"/>
+        </w:numPr>
+      </w:pPr>
+      <w:r>
+        <w:t>Used to map approximate area of image with bounding box</w:t>
+      </w:r>
+    </w:p>
+    <w:p>
+      <w:pPr>
+        <w:pStyle w:val="Heading1"/>
+      </w:pPr>
+      <w:r>
+        <w:t>RANSAC</w:t>
+      </w:r>
+    </w:p>
+    <w:p>
+      <w:pPr>
+        <w:pStyle w:val="ListParagraph"/>
+        <w:numPr>
+          <w:ilvl w:val="0"/>
+          <w:numId w:val="5"/>
+        </w:numPr>
+      </w:pPr>
+      <w:r>
+        <w:t>Data consists of inliers: distribution explained by model parameters</w:t>
+      </w:r>
+      <w:r>
+        <w:t xml:space="preserve">, </w:t>
+      </w:r>
+      <w:r>
+        <w:t xml:space="preserve">i.e. set object </w:t>
+      </w:r>
+      <w:r>
+        <w:t xml:space="preserve">described by extracted interest points </w:t>
+      </w:r>
+      <w:r>
+        <w:t>(noise can interfere)</w:t>
+      </w:r>
+      <w:r>
+        <w:t xml:space="preserve"> and outliers that don’t fit model</w:t>
       </w:r>
     </w:p>
     <w:sectPr>
@@ -687,8 +1311,472 @@
       </w:rPr>
     </w:lvl>
   </w:abstractNum>
+  <w:abstractNum w:abstractNumId="1">
+    <w:nsid w:val="120B52E2"/>
+    <w:multiLevelType w:val="hybridMultilevel"/>
+    <w:tmpl w:val="5E2ADC26"/>
+    <w:lvl w:ilvl="0" w:tplc="08090001">
+      <w:start w:val="1"/>
+      <w:numFmt w:val="bullet"/>
+      <w:lvlText w:val=""/>
+      <w:lvlJc w:val="left"/>
+      <w:pPr>
+        <w:ind w:left="720" w:hanging="360"/>
+      </w:pPr>
+      <w:rPr>
+        <w:rFonts w:ascii="Symbol" w:hAnsi="Symbol" w:hint="default"/>
+      </w:rPr>
+    </w:lvl>
+    <w:lvl w:ilvl="1" w:tplc="08090003">
+      <w:start w:val="1"/>
+      <w:numFmt w:val="bullet"/>
+      <w:lvlText w:val="o"/>
+      <w:lvlJc w:val="left"/>
+      <w:pPr>
+        <w:ind w:left="1440" w:hanging="360"/>
+      </w:pPr>
+      <w:rPr>
+        <w:rFonts w:ascii="Courier New" w:hAnsi="Courier New" w:cs="Courier New" w:hint="default"/>
+      </w:rPr>
+    </w:lvl>
+    <w:lvl w:ilvl="2" w:tplc="08090005">
+      <w:start w:val="1"/>
+      <w:numFmt w:val="bullet"/>
+      <w:lvlText w:val=""/>
+      <w:lvlJc w:val="left"/>
+      <w:pPr>
+        <w:ind w:left="2160" w:hanging="360"/>
+      </w:pPr>
+      <w:rPr>
+        <w:rFonts w:ascii="Wingdings" w:hAnsi="Wingdings" w:hint="default"/>
+      </w:rPr>
+    </w:lvl>
+    <w:lvl w:ilvl="3" w:tplc="08090001">
+      <w:start w:val="1"/>
+      <w:numFmt w:val="bullet"/>
+      <w:lvlText w:val=""/>
+      <w:lvlJc w:val="left"/>
+      <w:pPr>
+        <w:ind w:left="2880" w:hanging="360"/>
+      </w:pPr>
+      <w:rPr>
+        <w:rFonts w:ascii="Symbol" w:hAnsi="Symbol" w:hint="default"/>
+      </w:rPr>
+    </w:lvl>
+    <w:lvl w:ilvl="4" w:tplc="08090003">
+      <w:start w:val="1"/>
+      <w:numFmt w:val="bullet"/>
+      <w:lvlText w:val="o"/>
+      <w:lvlJc w:val="left"/>
+      <w:pPr>
+        <w:ind w:left="3600" w:hanging="360"/>
+      </w:pPr>
+      <w:rPr>
+        <w:rFonts w:ascii="Courier New" w:hAnsi="Courier New" w:cs="Courier New" w:hint="default"/>
+      </w:rPr>
+    </w:lvl>
+    <w:lvl w:ilvl="5" w:tplc="08090005">
+      <w:start w:val="1"/>
+      <w:numFmt w:val="bullet"/>
+      <w:lvlText w:val=""/>
+      <w:lvlJc w:val="left"/>
+      <w:pPr>
+        <w:ind w:left="4320" w:hanging="360"/>
+      </w:pPr>
+      <w:rPr>
+        <w:rFonts w:ascii="Wingdings" w:hAnsi="Wingdings" w:hint="default"/>
+      </w:rPr>
+    </w:lvl>
+    <w:lvl w:ilvl="6" w:tplc="08090001" w:tentative="1">
+      <w:start w:val="1"/>
+      <w:numFmt w:val="bullet"/>
+      <w:lvlText w:val=""/>
+      <w:lvlJc w:val="left"/>
+      <w:pPr>
+        <w:ind w:left="5040" w:hanging="360"/>
+      </w:pPr>
+      <w:rPr>
+        <w:rFonts w:ascii="Symbol" w:hAnsi="Symbol" w:hint="default"/>
+      </w:rPr>
+    </w:lvl>
+    <w:lvl w:ilvl="7" w:tplc="08090003" w:tentative="1">
+      <w:start w:val="1"/>
+      <w:numFmt w:val="bullet"/>
+      <w:lvlText w:val="o"/>
+      <w:lvlJc w:val="left"/>
+      <w:pPr>
+        <w:ind w:left="5760" w:hanging="360"/>
+      </w:pPr>
+      <w:rPr>
+        <w:rFonts w:ascii="Courier New" w:hAnsi="Courier New" w:cs="Courier New" w:hint="default"/>
+      </w:rPr>
+    </w:lvl>
+    <w:lvl w:ilvl="8" w:tplc="08090005" w:tentative="1">
+      <w:start w:val="1"/>
+      <w:numFmt w:val="bullet"/>
+      <w:lvlText w:val=""/>
+      <w:lvlJc w:val="left"/>
+      <w:pPr>
+        <w:ind w:left="6480" w:hanging="360"/>
+      </w:pPr>
+      <w:rPr>
+        <w:rFonts w:ascii="Wingdings" w:hAnsi="Wingdings" w:hint="default"/>
+      </w:rPr>
+    </w:lvl>
+  </w:abstractNum>
+  <w:abstractNum w:abstractNumId="2">
+    <w:nsid w:val="29AF4BFD"/>
+    <w:multiLevelType w:val="hybridMultilevel"/>
+    <w:tmpl w:val="D59AFE62"/>
+    <w:lvl w:ilvl="0" w:tplc="08090001">
+      <w:start w:val="1"/>
+      <w:numFmt w:val="bullet"/>
+      <w:lvlText w:val=""/>
+      <w:lvlJc w:val="left"/>
+      <w:pPr>
+        <w:ind w:left="720" w:hanging="360"/>
+      </w:pPr>
+      <w:rPr>
+        <w:rFonts w:ascii="Symbol" w:hAnsi="Symbol" w:hint="default"/>
+      </w:rPr>
+    </w:lvl>
+    <w:lvl w:ilvl="1" w:tplc="08090003">
+      <w:start w:val="1"/>
+      <w:numFmt w:val="bullet"/>
+      <w:lvlText w:val="o"/>
+      <w:lvlJc w:val="left"/>
+      <w:pPr>
+        <w:ind w:left="1440" w:hanging="360"/>
+      </w:pPr>
+      <w:rPr>
+        <w:rFonts w:ascii="Courier New" w:hAnsi="Courier New" w:cs="Courier New" w:hint="default"/>
+      </w:rPr>
+    </w:lvl>
+    <w:lvl w:ilvl="2" w:tplc="08090001">
+      <w:start w:val="1"/>
+      <w:numFmt w:val="bullet"/>
+      <w:lvlText w:val=""/>
+      <w:lvlJc w:val="left"/>
+      <w:pPr>
+        <w:ind w:left="2160" w:hanging="360"/>
+      </w:pPr>
+      <w:rPr>
+        <w:rFonts w:ascii="Symbol" w:hAnsi="Symbol" w:hint="default"/>
+      </w:rPr>
+    </w:lvl>
+    <w:lvl w:ilvl="3" w:tplc="08090001">
+      <w:start w:val="1"/>
+      <w:numFmt w:val="bullet"/>
+      <w:lvlText w:val=""/>
+      <w:lvlJc w:val="left"/>
+      <w:pPr>
+        <w:ind w:left="2880" w:hanging="360"/>
+      </w:pPr>
+      <w:rPr>
+        <w:rFonts w:ascii="Symbol" w:hAnsi="Symbol" w:hint="default"/>
+      </w:rPr>
+    </w:lvl>
+    <w:lvl w:ilvl="4" w:tplc="08090003">
+      <w:start w:val="1"/>
+      <w:numFmt w:val="bullet"/>
+      <w:lvlText w:val="o"/>
+      <w:lvlJc w:val="left"/>
+      <w:pPr>
+        <w:ind w:left="3600" w:hanging="360"/>
+      </w:pPr>
+      <w:rPr>
+        <w:rFonts w:ascii="Courier New" w:hAnsi="Courier New" w:cs="Courier New" w:hint="default"/>
+      </w:rPr>
+    </w:lvl>
+    <w:lvl w:ilvl="5" w:tplc="08090005">
+      <w:start w:val="1"/>
+      <w:numFmt w:val="bullet"/>
+      <w:lvlText w:val=""/>
+      <w:lvlJc w:val="left"/>
+      <w:pPr>
+        <w:ind w:left="4320" w:hanging="360"/>
+      </w:pPr>
+      <w:rPr>
+        <w:rFonts w:ascii="Wingdings" w:hAnsi="Wingdings" w:hint="default"/>
+      </w:rPr>
+    </w:lvl>
+    <w:lvl w:ilvl="6" w:tplc="08090001" w:tentative="1">
+      <w:start w:val="1"/>
+      <w:numFmt w:val="bullet"/>
+      <w:lvlText w:val=""/>
+      <w:lvlJc w:val="left"/>
+      <w:pPr>
+        <w:ind w:left="5040" w:hanging="360"/>
+      </w:pPr>
+      <w:rPr>
+        <w:rFonts w:ascii="Symbol" w:hAnsi="Symbol" w:hint="default"/>
+      </w:rPr>
+    </w:lvl>
+    <w:lvl w:ilvl="7" w:tplc="08090003" w:tentative="1">
+      <w:start w:val="1"/>
+      <w:numFmt w:val="bullet"/>
+      <w:lvlText w:val="o"/>
+      <w:lvlJc w:val="left"/>
+      <w:pPr>
+        <w:ind w:left="5760" w:hanging="360"/>
+      </w:pPr>
+      <w:rPr>
+        <w:rFonts w:ascii="Courier New" w:hAnsi="Courier New" w:cs="Courier New" w:hint="default"/>
+      </w:rPr>
+    </w:lvl>
+    <w:lvl w:ilvl="8" w:tplc="08090005" w:tentative="1">
+      <w:start w:val="1"/>
+      <w:numFmt w:val="bullet"/>
+      <w:lvlText w:val=""/>
+      <w:lvlJc w:val="left"/>
+      <w:pPr>
+        <w:ind w:left="6480" w:hanging="360"/>
+      </w:pPr>
+      <w:rPr>
+        <w:rFonts w:ascii="Wingdings" w:hAnsi="Wingdings" w:hint="default"/>
+      </w:rPr>
+    </w:lvl>
+  </w:abstractNum>
+  <w:abstractNum w:abstractNumId="3">
+    <w:nsid w:val="55F9080B"/>
+    <w:multiLevelType w:val="hybridMultilevel"/>
+    <w:tmpl w:val="86747948"/>
+    <w:lvl w:ilvl="0" w:tplc="08090001">
+      <w:start w:val="1"/>
+      <w:numFmt w:val="bullet"/>
+      <w:lvlText w:val=""/>
+      <w:lvlJc w:val="left"/>
+      <w:pPr>
+        <w:ind w:left="720" w:hanging="360"/>
+      </w:pPr>
+      <w:rPr>
+        <w:rFonts w:ascii="Symbol" w:hAnsi="Symbol" w:hint="default"/>
+      </w:rPr>
+    </w:lvl>
+    <w:lvl w:ilvl="1" w:tplc="08090003">
+      <w:start w:val="1"/>
+      <w:numFmt w:val="bullet"/>
+      <w:lvlText w:val="o"/>
+      <w:lvlJc w:val="left"/>
+      <w:pPr>
+        <w:ind w:left="1440" w:hanging="360"/>
+      </w:pPr>
+      <w:rPr>
+        <w:rFonts w:ascii="Courier New" w:hAnsi="Courier New" w:cs="Courier New" w:hint="default"/>
+      </w:rPr>
+    </w:lvl>
+    <w:lvl w:ilvl="2" w:tplc="08090005" w:tentative="1">
+      <w:start w:val="1"/>
+      <w:numFmt w:val="bullet"/>
+      <w:lvlText w:val=""/>
+      <w:lvlJc w:val="left"/>
+      <w:pPr>
+        <w:ind w:left="2160" w:hanging="360"/>
+      </w:pPr>
+      <w:rPr>
+        <w:rFonts w:ascii="Wingdings" w:hAnsi="Wingdings" w:hint="default"/>
+      </w:rPr>
+    </w:lvl>
+    <w:lvl w:ilvl="3" w:tplc="08090001" w:tentative="1">
+      <w:start w:val="1"/>
+      <w:numFmt w:val="bullet"/>
+      <w:lvlText w:val=""/>
+      <w:lvlJc w:val="left"/>
+      <w:pPr>
+        <w:ind w:left="2880" w:hanging="360"/>
+      </w:pPr>
+      <w:rPr>
+        <w:rFonts w:ascii="Symbol" w:hAnsi="Symbol" w:hint="default"/>
+      </w:rPr>
+    </w:lvl>
+    <w:lvl w:ilvl="4" w:tplc="08090003" w:tentative="1">
+      <w:start w:val="1"/>
+      <w:numFmt w:val="bullet"/>
+      <w:lvlText w:val="o"/>
+      <w:lvlJc w:val="left"/>
+      <w:pPr>
+        <w:ind w:left="3600" w:hanging="360"/>
+      </w:pPr>
+      <w:rPr>
+        <w:rFonts w:ascii="Courier New" w:hAnsi="Courier New" w:cs="Courier New" w:hint="default"/>
+      </w:rPr>
+    </w:lvl>
+    <w:lvl w:ilvl="5" w:tplc="08090005" w:tentative="1">
+      <w:start w:val="1"/>
+      <w:numFmt w:val="bullet"/>
+      <w:lvlText w:val=""/>
+      <w:lvlJc w:val="left"/>
+      <w:pPr>
+        <w:ind w:left="4320" w:hanging="360"/>
+      </w:pPr>
+      <w:rPr>
+        <w:rFonts w:ascii="Wingdings" w:hAnsi="Wingdings" w:hint="default"/>
+      </w:rPr>
+    </w:lvl>
+    <w:lvl w:ilvl="6" w:tplc="08090001" w:tentative="1">
+      <w:start w:val="1"/>
+      <w:numFmt w:val="bullet"/>
+      <w:lvlText w:val=""/>
+      <w:lvlJc w:val="left"/>
+      <w:pPr>
+        <w:ind w:left="5040" w:hanging="360"/>
+      </w:pPr>
+      <w:rPr>
+        <w:rFonts w:ascii="Symbol" w:hAnsi="Symbol" w:hint="default"/>
+      </w:rPr>
+    </w:lvl>
+    <w:lvl w:ilvl="7" w:tplc="08090003" w:tentative="1">
+      <w:start w:val="1"/>
+      <w:numFmt w:val="bullet"/>
+      <w:lvlText w:val="o"/>
+      <w:lvlJc w:val="left"/>
+      <w:pPr>
+        <w:ind w:left="5760" w:hanging="360"/>
+      </w:pPr>
+      <w:rPr>
+        <w:rFonts w:ascii="Courier New" w:hAnsi="Courier New" w:cs="Courier New" w:hint="default"/>
+      </w:rPr>
+    </w:lvl>
+    <w:lvl w:ilvl="8" w:tplc="08090005" w:tentative="1">
+      <w:start w:val="1"/>
+      <w:numFmt w:val="bullet"/>
+      <w:lvlText w:val=""/>
+      <w:lvlJc w:val="left"/>
+      <w:pPr>
+        <w:ind w:left="6480" w:hanging="360"/>
+      </w:pPr>
+      <w:rPr>
+        <w:rFonts w:ascii="Wingdings" w:hAnsi="Wingdings" w:hint="default"/>
+      </w:rPr>
+    </w:lvl>
+  </w:abstractNum>
+  <w:abstractNum w:abstractNumId="4">
+    <w:nsid w:val="78C61380"/>
+    <w:multiLevelType w:val="hybridMultilevel"/>
+    <w:tmpl w:val="841A74B6"/>
+    <w:lvl w:ilvl="0" w:tplc="08090001">
+      <w:start w:val="1"/>
+      <w:numFmt w:val="bullet"/>
+      <w:lvlText w:val=""/>
+      <w:lvlJc w:val="left"/>
+      <w:pPr>
+        <w:ind w:left="720" w:hanging="360"/>
+      </w:pPr>
+      <w:rPr>
+        <w:rFonts w:ascii="Symbol" w:hAnsi="Symbol" w:hint="default"/>
+      </w:rPr>
+    </w:lvl>
+    <w:lvl w:ilvl="1" w:tplc="08090003">
+      <w:start w:val="1"/>
+      <w:numFmt w:val="bullet"/>
+      <w:lvlText w:val="o"/>
+      <w:lvlJc w:val="left"/>
+      <w:pPr>
+        <w:ind w:left="1440" w:hanging="360"/>
+      </w:pPr>
+      <w:rPr>
+        <w:rFonts w:ascii="Courier New" w:hAnsi="Courier New" w:cs="Courier New" w:hint="default"/>
+      </w:rPr>
+    </w:lvl>
+    <w:lvl w:ilvl="2" w:tplc="0809000F">
+      <w:start w:val="1"/>
+      <w:numFmt w:val="decimal"/>
+      <w:lvlText w:val="%3."/>
+      <w:lvlJc w:val="left"/>
+      <w:pPr>
+        <w:ind w:left="2160" w:hanging="360"/>
+      </w:pPr>
+      <w:rPr>
+        <w:rFonts w:hint="default"/>
+      </w:rPr>
+    </w:lvl>
+    <w:lvl w:ilvl="3" w:tplc="08090001">
+      <w:start w:val="1"/>
+      <w:numFmt w:val="bullet"/>
+      <w:lvlText w:val=""/>
+      <w:lvlJc w:val="left"/>
+      <w:pPr>
+        <w:ind w:left="2880" w:hanging="360"/>
+      </w:pPr>
+      <w:rPr>
+        <w:rFonts w:ascii="Symbol" w:hAnsi="Symbol" w:hint="default"/>
+      </w:rPr>
+    </w:lvl>
+    <w:lvl w:ilvl="4" w:tplc="08090003">
+      <w:start w:val="1"/>
+      <w:numFmt w:val="bullet"/>
+      <w:lvlText w:val="o"/>
+      <w:lvlJc w:val="left"/>
+      <w:pPr>
+        <w:ind w:left="3600" w:hanging="360"/>
+      </w:pPr>
+      <w:rPr>
+        <w:rFonts w:ascii="Courier New" w:hAnsi="Courier New" w:cs="Courier New" w:hint="default"/>
+      </w:rPr>
+    </w:lvl>
+    <w:lvl w:ilvl="5" w:tplc="08090005">
+      <w:start w:val="1"/>
+      <w:numFmt w:val="bullet"/>
+      <w:lvlText w:val=""/>
+      <w:lvlJc w:val="left"/>
+      <w:pPr>
+        <w:ind w:left="4320" w:hanging="360"/>
+      </w:pPr>
+      <w:rPr>
+        <w:rFonts w:ascii="Wingdings" w:hAnsi="Wingdings" w:hint="default"/>
+      </w:rPr>
+    </w:lvl>
+    <w:lvl w:ilvl="6" w:tplc="08090001" w:tentative="1">
+      <w:start w:val="1"/>
+      <w:numFmt w:val="bullet"/>
+      <w:lvlText w:val=""/>
+      <w:lvlJc w:val="left"/>
+      <w:pPr>
+        <w:ind w:left="5040" w:hanging="360"/>
+      </w:pPr>
+      <w:rPr>
+        <w:rFonts w:ascii="Symbol" w:hAnsi="Symbol" w:hint="default"/>
+      </w:rPr>
+    </w:lvl>
+    <w:lvl w:ilvl="7" w:tplc="08090003" w:tentative="1">
+      <w:start w:val="1"/>
+      <w:numFmt w:val="bullet"/>
+      <w:lvlText w:val="o"/>
+      <w:lvlJc w:val="left"/>
+      <w:pPr>
+        <w:ind w:left="5760" w:hanging="360"/>
+      </w:pPr>
+      <w:rPr>
+        <w:rFonts w:ascii="Courier New" w:hAnsi="Courier New" w:cs="Courier New" w:hint="default"/>
+      </w:rPr>
+    </w:lvl>
+    <w:lvl w:ilvl="8" w:tplc="08090005" w:tentative="1">
+      <w:start w:val="1"/>
+      <w:numFmt w:val="bullet"/>
+      <w:lvlText w:val=""/>
+      <w:lvlJc w:val="left"/>
+      <w:pPr>
+        <w:ind w:left="6480" w:hanging="360"/>
+      </w:pPr>
+      <w:rPr>
+        <w:rFonts w:ascii="Wingdings" w:hAnsi="Wingdings" w:hint="default"/>
+      </w:rPr>
+    </w:lvl>
+  </w:abstractNum>
   <w:num w:numId="1">
     <w:abstractNumId w:val="0"/>
+  </w:num>
+  <w:num w:numId="2">
+    <w:abstractNumId w:val="1"/>
+  </w:num>
+  <w:num w:numId="3">
+    <w:abstractNumId w:val="4"/>
+  </w:num>
+  <w:num w:numId="4">
+    <w:abstractNumId w:val="2"/>
+  </w:num>
+  <w:num w:numId="5">
+    <w:abstractNumId w:val="3"/>
   </w:num>
 </w:numbering>
 </file>
@@ -1087,6 +2175,27 @@
     <w:name w:val="Normal"/>
     <w:qFormat/>
   </w:style>
+  <w:style w:type="paragraph" w:styleId="Heading1">
+    <w:name w:val="heading 1"/>
+    <w:basedOn w:val="Normal"/>
+    <w:next w:val="Normal"/>
+    <w:link w:val="Heading1Char"/>
+    <w:uiPriority w:val="9"/>
+    <w:qFormat/>
+    <w:rsid w:val="00493BEC"/>
+    <w:pPr>
+      <w:keepNext/>
+      <w:keepLines/>
+      <w:spacing w:before="240" w:after="0"/>
+      <w:outlineLvl w:val="0"/>
+    </w:pPr>
+    <w:rPr>
+      <w:rFonts w:asciiTheme="majorHAnsi" w:eastAsiaTheme="majorEastAsia" w:hAnsiTheme="majorHAnsi" w:cstheme="majorBidi"/>
+      <w:color w:val="2E74B5" w:themeColor="accent1" w:themeShade="BF"/>
+      <w:sz w:val="32"/>
+      <w:szCs w:val="32"/>
+    </w:rPr>
+  </w:style>
   <w:style w:type="character" w:default="1" w:styleId="DefaultParagraphFont">
     <w:name w:val="Default Paragraph Font"/>
     <w:uiPriority w:val="1"/>
@@ -1123,6 +2232,38 @@
     <w:pPr>
       <w:ind w:left="720"/>
       <w:contextualSpacing/>
+    </w:pPr>
+  </w:style>
+  <w:style w:type="character" w:customStyle="1" w:styleId="Heading1Char">
+    <w:name w:val="Heading 1 Char"/>
+    <w:basedOn w:val="DefaultParagraphFont"/>
+    <w:link w:val="Heading1"/>
+    <w:uiPriority w:val="9"/>
+    <w:rsid w:val="00493BEC"/>
+    <w:rPr>
+      <w:rFonts w:asciiTheme="majorHAnsi" w:eastAsiaTheme="majorEastAsia" w:hAnsiTheme="majorHAnsi" w:cstheme="majorBidi"/>
+      <w:color w:val="2E74B5" w:themeColor="accent1" w:themeShade="BF"/>
+      <w:sz w:val="32"/>
+      <w:szCs w:val="32"/>
+    </w:rPr>
+  </w:style>
+  <w:style w:type="character" w:styleId="PlaceholderText">
+    <w:name w:val="Placeholder Text"/>
+    <w:basedOn w:val="DefaultParagraphFont"/>
+    <w:uiPriority w:val="99"/>
+    <w:semiHidden/>
+    <w:rsid w:val="000568D6"/>
+    <w:rPr>
+      <w:color w:val="808080"/>
+    </w:rPr>
+  </w:style>
+  <w:style w:type="paragraph" w:styleId="NoSpacing">
+    <w:name w:val="No Spacing"/>
+    <w:uiPriority w:val="1"/>
+    <w:qFormat/>
+    <w:rsid w:val="00540586"/>
+    <w:pPr>
+      <w:spacing w:after="0" w:line="240" w:lineRule="auto"/>
     </w:pPr>
   </w:style>
 </w:styles>

</xml_diff>